<commit_message>
Informes de Seg. de Iteraciones
</commit_message>
<xml_diff>
--- a/Documentacion/Documento de Gestión de Riesgos.docx
+++ b/Documentacion/Documento de Gestión de Riesgos.docx
@@ -1,6 +1,6 @@
 
 <file path=word/document.xml><?xml version="1.0" encoding="utf-8"?>
-<w:document xmlns:wpc="http://schemas.microsoft.com/office/word/2010/wordprocessingCanvas" xmlns:cx="http://schemas.microsoft.com/office/drawing/2014/chartex" xmlns:cx1="http://schemas.microsoft.com/office/drawing/2015/9/8/chartex" xmlns:cx2="http://schemas.microsoft.com/office/drawing/2015/10/21/chartex" xmlns:cx3="http://schemas.microsoft.com/office/drawing/2016/5/9/chartex" xmlns:cx4="http://schemas.microsoft.com/office/drawing/2016/5/10/chartex" xmlns:cx5="http://schemas.microsoft.com/office/drawing/2016/5/11/chartex" xmlns:mc="http://schemas.openxmlformats.org/markup-compatibility/2006" xmlns:o="urn:schemas-microsoft-com:office:office" xmlns:r="http://schemas.openxmlformats.org/officeDocument/2006/relationships" xmlns:m="http://schemas.openxmlformats.org/officeDocument/2006/math" xmlns:v="urn:schemas-microsoft-com:vml" xmlns:wp14="http://schemas.microsoft.com/office/word/2010/wordprocessingDrawing" xmlns:wp="http://schemas.openxmlformats.org/drawingml/2006/wordprocessingDrawing" xmlns:w10="urn:schemas-microsoft-com:office:word" xmlns:w="http://schemas.openxmlformats.org/wordprocessingml/2006/main" xmlns:w14="http://schemas.microsoft.com/office/word/2010/wordml" xmlns:w15="http://schemas.microsoft.com/office/word/2012/wordml" xmlns:w16se="http://schemas.microsoft.com/office/word/2015/wordml/symex" xmlns:wpg="http://schemas.microsoft.com/office/word/2010/wordprocessingGroup" xmlns:wpi="http://schemas.microsoft.com/office/word/2010/wordprocessingInk" xmlns:wne="http://schemas.microsoft.com/office/word/2006/wordml" xmlns:wps="http://schemas.microsoft.com/office/word/2010/wordprocessingShape" mc:Ignorable="w14 w15 w16se wp14">
+<w:document xmlns:wpc="http://schemas.microsoft.com/office/word/2010/wordprocessingCanvas" xmlns:mc="http://schemas.openxmlformats.org/markup-compatibility/2006" xmlns:o="urn:schemas-microsoft-com:office:office" xmlns:r="http://schemas.openxmlformats.org/officeDocument/2006/relationships" xmlns:m="http://schemas.openxmlformats.org/officeDocument/2006/math" xmlns:v="urn:schemas-microsoft-com:vml" xmlns:wp14="http://schemas.microsoft.com/office/word/2010/wordprocessingDrawing" xmlns:wp="http://schemas.openxmlformats.org/drawingml/2006/wordprocessingDrawing" xmlns:w10="urn:schemas-microsoft-com:office:word" xmlns:w="http://schemas.openxmlformats.org/wordprocessingml/2006/main" xmlns:w14="http://schemas.microsoft.com/office/word/2010/wordml" xmlns:w15="http://schemas.microsoft.com/office/word/2012/wordml" xmlns:wpg="http://schemas.microsoft.com/office/word/2010/wordprocessingGroup" xmlns:wpi="http://schemas.microsoft.com/office/word/2010/wordprocessingInk" xmlns:wne="http://schemas.microsoft.com/office/word/2006/wordml" xmlns:wps="http://schemas.microsoft.com/office/word/2010/wordprocessingShape" mc:Ignorable="w14 w15 wp14">
   <w:body>
     <w:p>
       <w:pPr>
@@ -59,18 +59,8 @@
           <w:sz w:val="24"/>
           <w:szCs w:val="24"/>
         </w:rPr>
-        <w:t xml:space="preserve"> Bear Standing. En él, se detallan diferentes aspectos de la planificación como el análi</w:t>
+        <w:t xml:space="preserve"> Bear Standing. En él, se detallan diferentes aspectos de la planificación como el análisis de riesgos, y los planes de contingencia pensados por si ocurren estos riesgos. </w:t>
       </w:r>
-      <w:r>
-        <w:rPr>
-          <w:iCs/>
-          <w:sz w:val="24"/>
-          <w:szCs w:val="24"/>
-        </w:rPr>
-        <w:t xml:space="preserve">sis de riesgos, y los planes de contingencia pensados por si ocurren estos riesgos. </w:t>
-      </w:r>
-      <w:bookmarkStart w:id="1" w:name="_GoBack"/>
-      <w:bookmarkEnd w:id="1"/>
     </w:p>
     <w:p>
       <w:pPr>
@@ -81,11 +71,11 @@
         </w:numPr>
         <w:spacing w:line="256" w:lineRule="auto"/>
       </w:pPr>
-      <w:bookmarkStart w:id="2" w:name="_Toc466288127"/>
+      <w:bookmarkStart w:id="1" w:name="_Toc466288127"/>
       <w:r>
         <w:t>Análisis de riesgos.</w:t>
       </w:r>
-      <w:bookmarkEnd w:id="2"/>
+      <w:bookmarkEnd w:id="1"/>
     </w:p>
     <w:p>
       <w:pPr>
@@ -124,11 +114,11 @@
         </w:numPr>
         <w:spacing w:line="256" w:lineRule="auto"/>
       </w:pPr>
-      <w:bookmarkStart w:id="3" w:name="_Toc466288128"/>
+      <w:bookmarkStart w:id="2" w:name="_Toc466288128"/>
       <w:r>
         <w:t>Identificación de riesgos.</w:t>
       </w:r>
-      <w:bookmarkEnd w:id="3"/>
+      <w:bookmarkEnd w:id="2"/>
     </w:p>
     <w:p>
       <w:pPr>
@@ -779,11 +769,11 @@
         </w:numPr>
         <w:spacing w:line="256" w:lineRule="auto"/>
       </w:pPr>
-      <w:bookmarkStart w:id="4" w:name="_Toc466288129"/>
+      <w:bookmarkStart w:id="3" w:name="_Toc466288129"/>
       <w:r>
         <w:t>Prioridades de los riesgos.</w:t>
       </w:r>
-      <w:bookmarkEnd w:id="4"/>
+      <w:bookmarkEnd w:id="3"/>
     </w:p>
     <w:p/>
     <w:tbl>
@@ -2053,11 +2043,11 @@
         </w:numPr>
         <w:spacing w:line="256" w:lineRule="auto"/>
       </w:pPr>
-      <w:bookmarkStart w:id="5" w:name="_Toc466288130"/>
+      <w:bookmarkStart w:id="4" w:name="_Toc466288130"/>
       <w:r>
         <w:t>Planes de contingencia.</w:t>
       </w:r>
-      <w:bookmarkEnd w:id="5"/>
+      <w:bookmarkEnd w:id="4"/>
     </w:p>
     <w:p/>
     <w:tbl>
@@ -2400,16 +2390,14 @@
               </w:rPr>
               <w:t xml:space="preserve">Investigar desde el principio del proyecto que </w:t>
             </w:r>
-            <w:proofErr w:type="spellStart"/>
-            <w:r>
-              <w:rPr>
-                <w:rFonts w:eastAsiaTheme="minorHAnsi"/>
-                <w:sz w:val="24"/>
-                <w:lang w:eastAsia="en-US"/>
-              </w:rPr>
-              <w:t>librerias</w:t>
-            </w:r>
-            <w:proofErr w:type="spellEnd"/>
+            <w:r>
+              <w:rPr>
+                <w:rFonts w:eastAsiaTheme="minorHAnsi"/>
+                <w:sz w:val="24"/>
+                <w:lang w:eastAsia="en-US"/>
+              </w:rPr>
+              <w:t>librerías</w:t>
+            </w:r>
             <w:r>
               <w:rPr>
                 <w:rFonts w:eastAsiaTheme="minorHAnsi"/>
@@ -2563,25 +2551,7 @@
                 <w:sz w:val="24"/>
                 <w:lang w:eastAsia="en-US"/>
               </w:rPr>
-              <w:t xml:space="preserve">Realizar una planificación basada en tareas y </w:t>
-            </w:r>
-            <w:proofErr w:type="spellStart"/>
-            <w:r>
-              <w:rPr>
-                <w:rFonts w:eastAsiaTheme="minorHAnsi"/>
-                <w:sz w:val="24"/>
-                <w:lang w:eastAsia="en-US"/>
-              </w:rPr>
-              <w:t>subtareas</w:t>
-            </w:r>
-            <w:proofErr w:type="spellEnd"/>
-            <w:r>
-              <w:rPr>
-                <w:rFonts w:eastAsiaTheme="minorHAnsi"/>
-                <w:sz w:val="24"/>
-                <w:lang w:eastAsia="en-US"/>
-              </w:rPr>
-              <w:t>, dotando de un tiempo que sea mayor que el estimado para cada una de ellas por la posible aparición de algunas nuevas tareas</w:t>
+              <w:t>Realizar una planificación basada en tareas y subtareas, dotando de un tiempo que sea mayor que el estimado para cada una de ellas por la posible aparición de algunas nuevas tareas</w:t>
             </w:r>
           </w:p>
         </w:tc>
@@ -2682,18 +2652,18 @@
               </w:rPr>
               <w:t xml:space="preserve">Estimación de costes </w:t>
             </w:r>
-            <w:proofErr w:type="spellStart"/>
-            <w:r>
-              <w:rPr>
-                <w:rFonts w:eastAsiaTheme="minorHAnsi"/>
-                <w:b w:val="0"/>
-                <w:bCs w:val="0"/>
-                <w:sz w:val="24"/>
-                <w:lang w:eastAsia="en-US"/>
-              </w:rPr>
-              <w:t>erronea</w:t>
-            </w:r>
-            <w:proofErr w:type="spellEnd"/>
+            <w:r>
+              <w:rPr>
+                <w:rFonts w:eastAsiaTheme="minorHAnsi"/>
+                <w:b w:val="0"/>
+                <w:bCs w:val="0"/>
+                <w:sz w:val="24"/>
+                <w:lang w:eastAsia="en-US"/>
+              </w:rPr>
+              <w:t>errónea</w:t>
+            </w:r>
+            <w:bookmarkStart w:id="5" w:name="_GoBack"/>
+            <w:bookmarkEnd w:id="5"/>
           </w:p>
         </w:tc>
         <w:tc>
@@ -2722,25 +2692,7 @@
                 <w:sz w:val="24"/>
                 <w:lang w:eastAsia="en-US"/>
               </w:rPr>
-              <w:t xml:space="preserve">Maximizar la productividad en las horas de trabajo haciendo buen uso de recursos que nos ayuden a mejorar y entender mejor las herramientas a utilizar. Centrarse en pequeñas </w:t>
-            </w:r>
-            <w:proofErr w:type="spellStart"/>
-            <w:r>
-              <w:rPr>
-                <w:rFonts w:eastAsiaTheme="minorHAnsi"/>
-                <w:sz w:val="24"/>
-                <w:lang w:eastAsia="en-US"/>
-              </w:rPr>
-              <w:t>subtareas</w:t>
-            </w:r>
-            <w:proofErr w:type="spellEnd"/>
-            <w:r>
-              <w:rPr>
-                <w:rFonts w:eastAsiaTheme="minorHAnsi"/>
-                <w:sz w:val="24"/>
-                <w:lang w:eastAsia="en-US"/>
-              </w:rPr>
-              <w:t xml:space="preserve"> para a través de ellas llegar a la funcionalidad buscada.</w:t>
+              <w:t>Maximizar la productividad en las horas de trabajo haciendo buen uso de recursos que nos ayuden a mejorar y entender mejor las herramientas a utilizar. Centrarse en pequeñas subtareas para a través de ellas llegar a la funcionalidad buscada.</w:t>
             </w:r>
           </w:p>
         </w:tc>
@@ -2940,7 +2892,6 @@
               </w:rPr>
               <w:t xml:space="preserve">Reducir al mínimo las necesidades de cambios en los </w:t>
             </w:r>
-            <w:proofErr w:type="spellStart"/>
             <w:r>
               <w:rPr>
                 <w:rFonts w:eastAsiaTheme="minorHAnsi"/>
@@ -2948,9 +2899,8 @@
                 <w:sz w:val="24"/>
                 <w:lang w:eastAsia="en-US"/>
               </w:rPr>
-              <w:t>requetimientos</w:t>
-            </w:r>
-            <w:proofErr w:type="spellEnd"/>
+              <w:t>requerimientos</w:t>
+            </w:r>
             <w:r>
               <w:rPr>
                 <w:rFonts w:eastAsiaTheme="minorHAnsi"/>
@@ -3110,7 +3060,7 @@
 </file>
 
 <file path=word/numbering.xml><?xml version="1.0" encoding="utf-8"?>
-<w:numbering xmlns:wpc="http://schemas.microsoft.com/office/word/2010/wordprocessingCanvas" xmlns:cx="http://schemas.microsoft.com/office/drawing/2014/chartex" xmlns:cx1="http://schemas.microsoft.com/office/drawing/2015/9/8/chartex" xmlns:cx2="http://schemas.microsoft.com/office/drawing/2015/10/21/chartex" xmlns:cx3="http://schemas.microsoft.com/office/drawing/2016/5/9/chartex" xmlns:cx4="http://schemas.microsoft.com/office/drawing/2016/5/10/chartex" xmlns:cx5="http://schemas.microsoft.com/office/drawing/2016/5/11/chartex" xmlns:mc="http://schemas.openxmlformats.org/markup-compatibility/2006" xmlns:o="urn:schemas-microsoft-com:office:office" xmlns:r="http://schemas.openxmlformats.org/officeDocument/2006/relationships" xmlns:m="http://schemas.openxmlformats.org/officeDocument/2006/math" xmlns:v="urn:schemas-microsoft-com:vml" xmlns:wp14="http://schemas.microsoft.com/office/word/2010/wordprocessingDrawing" xmlns:wp="http://schemas.openxmlformats.org/drawingml/2006/wordprocessingDrawing" xmlns:w10="urn:schemas-microsoft-com:office:word" xmlns:w="http://schemas.openxmlformats.org/wordprocessingml/2006/main" xmlns:w14="http://schemas.microsoft.com/office/word/2010/wordml" xmlns:w15="http://schemas.microsoft.com/office/word/2012/wordml" xmlns:w16se="http://schemas.microsoft.com/office/word/2015/wordml/symex" xmlns:wpg="http://schemas.microsoft.com/office/word/2010/wordprocessingGroup" xmlns:wpi="http://schemas.microsoft.com/office/word/2010/wordprocessingInk" xmlns:wne="http://schemas.microsoft.com/office/word/2006/wordml" xmlns:wps="http://schemas.microsoft.com/office/word/2010/wordprocessingShape" mc:Ignorable="w14 w15 w16se wp14">
+<w:numbering xmlns:wpc="http://schemas.microsoft.com/office/word/2010/wordprocessingCanvas" xmlns:mc="http://schemas.openxmlformats.org/markup-compatibility/2006" xmlns:o="urn:schemas-microsoft-com:office:office" xmlns:r="http://schemas.openxmlformats.org/officeDocument/2006/relationships" xmlns:m="http://schemas.openxmlformats.org/officeDocument/2006/math" xmlns:v="urn:schemas-microsoft-com:vml" xmlns:wp14="http://schemas.microsoft.com/office/word/2010/wordprocessingDrawing" xmlns:wp="http://schemas.openxmlformats.org/drawingml/2006/wordprocessingDrawing" xmlns:w10="urn:schemas-microsoft-com:office:word" xmlns:w="http://schemas.openxmlformats.org/wordprocessingml/2006/main" xmlns:w14="http://schemas.microsoft.com/office/word/2010/wordml" xmlns:w15="http://schemas.microsoft.com/office/word/2012/wordml" xmlns:wpg="http://schemas.microsoft.com/office/word/2010/wordprocessingGroup" xmlns:wpi="http://schemas.microsoft.com/office/word/2010/wordprocessingInk" xmlns:wne="http://schemas.microsoft.com/office/word/2006/wordml" xmlns:wps="http://schemas.microsoft.com/office/word/2010/wordprocessingShape" mc:Ignorable="w14 w15 wp14">
   <w:abstractNum w:abstractNumId="0" w15:restartNumberingAfterBreak="0">
     <w:nsid w:val="7CD66303"/>
     <w:multiLevelType w:val="multilevel"/>
@@ -3231,7 +3181,7 @@
 </file>
 
 <file path=word/styles.xml><?xml version="1.0" encoding="utf-8"?>
-<w:styles xmlns:mc="http://schemas.openxmlformats.org/markup-compatibility/2006" xmlns:r="http://schemas.openxmlformats.org/officeDocument/2006/relationships" xmlns:w="http://schemas.openxmlformats.org/wordprocessingml/2006/main" xmlns:w14="http://schemas.microsoft.com/office/word/2010/wordml" xmlns:w15="http://schemas.microsoft.com/office/word/2012/wordml" xmlns:w16se="http://schemas.microsoft.com/office/word/2015/wordml/symex" mc:Ignorable="w14 w15 w16se">
+<w:styles xmlns:mc="http://schemas.openxmlformats.org/markup-compatibility/2006" xmlns:r="http://schemas.openxmlformats.org/officeDocument/2006/relationships" xmlns:w="http://schemas.openxmlformats.org/wordprocessingml/2006/main" xmlns:w14="http://schemas.microsoft.com/office/word/2010/wordml" xmlns:w15="http://schemas.microsoft.com/office/word/2012/wordml" mc:Ignorable="w14 w15">
   <w:docDefaults>
     <w:rPrDefault>
       <w:rPr>
@@ -3247,7 +3197,7 @@
       </w:pPr>
     </w:pPrDefault>
   </w:docDefaults>
-  <w:latentStyles w:defLockedState="0" w:defUIPriority="99" w:defSemiHidden="0" w:defUnhideWhenUsed="0" w:defQFormat="0" w:count="374">
+  <w:latentStyles w:defLockedState="0" w:defUIPriority="99" w:defSemiHidden="0" w:defUnhideWhenUsed="0" w:defQFormat="0" w:count="371">
     <w:lsdException w:name="Normal" w:uiPriority="0" w:qFormat="1"/>
     <w:lsdException w:name="heading 1" w:uiPriority="9" w:qFormat="1"/>
     <w:lsdException w:name="heading 2" w:semiHidden="1" w:uiPriority="9" w:unhideWhenUsed="1" w:qFormat="1"/>
@@ -3619,9 +3569,6 @@
     <w:lsdException w:name="List Table 5 Dark Accent 6" w:uiPriority="50"/>
     <w:lsdException w:name="List Table 6 Colorful Accent 6" w:uiPriority="51"/>
     <w:lsdException w:name="List Table 7 Colorful Accent 6" w:uiPriority="52"/>
-    <w:lsdException w:name="Mention" w:semiHidden="1" w:unhideWhenUsed="1"/>
-    <w:lsdException w:name="Smart Hyperlink" w:semiHidden="1" w:unhideWhenUsed="1"/>
-    <w:lsdException w:name="Hashtag" w:semiHidden="1" w:unhideWhenUsed="1"/>
   </w:latentStyles>
   <w:style w:type="paragraph" w:default="1" w:styleId="Normal">
     <w:name w:val="Normal"/>

</xml_diff>